<commit_message>
Benenung der Quizdateien korrigiert
</commit_message>
<xml_diff>
--- a/TutoriumsAufgaben/doc/_2016_WS_PR1_TI/termin03/Quiz2(Musterlösung).docx
+++ b/TutoriumsAufgaben/doc/_2016_WS_PR1_TI/termin03/Quiz2(Musterlösung).docx
@@ -1,6 +1,6 @@
 
 <file path=word/document.xml><?xml version="1.0" encoding="utf-8"?>
-<w:document xmlns:wpc="http://schemas.microsoft.com/office/word/2010/wordprocessingCanvas" xmlns:mc="http://schemas.openxmlformats.org/markup-compatibility/2006" xmlns:o="urn:schemas-microsoft-com:office:office" xmlns:r="http://schemas.openxmlformats.org/officeDocument/2006/relationships" xmlns:m="http://schemas.openxmlformats.org/officeDocument/2006/math" xmlns:v="urn:schemas-microsoft-com:vml" xmlns:wp14="http://schemas.microsoft.com/office/word/2010/wordprocessingDrawing" xmlns:wp="http://schemas.openxmlformats.org/drawingml/2006/wordprocessingDrawing" xmlns:w10="urn:schemas-microsoft-com:office:word" xmlns:w="http://schemas.openxmlformats.org/wordprocessingml/2006/main" xmlns:w14="http://schemas.microsoft.com/office/word/2010/wordml" xmlns:w15="http://schemas.microsoft.com/office/word/2012/wordml" xmlns:wpg="http://schemas.microsoft.com/office/word/2010/wordprocessingGroup" xmlns:wpi="http://schemas.microsoft.com/office/word/2010/wordprocessingInk" xmlns:wne="http://schemas.microsoft.com/office/word/2006/wordml" xmlns:wps="http://schemas.microsoft.com/office/word/2010/wordprocessingShape" mc:Ignorable="w14 w15 wp14">
+<w:document xmlns:wpc="http://schemas.microsoft.com/office/word/2010/wordprocessingCanvas" xmlns:cx="http://schemas.microsoft.com/office/drawing/2014/chartex" xmlns:cx1="http://schemas.microsoft.com/office/drawing/2015/9/8/chartex" xmlns:cx2="http://schemas.microsoft.com/office/drawing/2015/10/21/chartex" xmlns:mc="http://schemas.openxmlformats.org/markup-compatibility/2006" xmlns:o="urn:schemas-microsoft-com:office:office" xmlns:r="http://schemas.openxmlformats.org/officeDocument/2006/relationships" xmlns:m="http://schemas.openxmlformats.org/officeDocument/2006/math" xmlns:v="urn:schemas-microsoft-com:vml" xmlns:wp14="http://schemas.microsoft.com/office/word/2010/wordprocessingDrawing" xmlns:wp="http://schemas.openxmlformats.org/drawingml/2006/wordprocessingDrawing" xmlns:w10="urn:schemas-microsoft-com:office:word" xmlns:w="http://schemas.openxmlformats.org/wordprocessingml/2006/main" xmlns:w14="http://schemas.microsoft.com/office/word/2010/wordml" xmlns:w15="http://schemas.microsoft.com/office/word/2012/wordml" xmlns:w16se="http://schemas.microsoft.com/office/word/2015/wordml/symex" xmlns:wpg="http://schemas.microsoft.com/office/word/2010/wordprocessingGroup" xmlns:wpi="http://schemas.microsoft.com/office/word/2010/wordprocessingInk" xmlns:wne="http://schemas.microsoft.com/office/word/2006/wordml" xmlns:wps="http://schemas.microsoft.com/office/word/2010/wordprocessingShape" mc:Ignorable="w14 w15 w16se wp14">
   <w:body>
     <w:p>
       <w:pPr>
@@ -56,6 +56,9 @@
     <w:p>
       <w:pPr>
         <w:pStyle w:val="Listenabsatz"/>
+        <w:rPr>
+          <w:b/>
+        </w:rPr>
       </w:pPr>
       <w:r>
         <w:t xml:space="preserve">private int </w:t>
@@ -66,6 +69,15 @@
       <w:r>
         <w:t>zaehler;</w:t>
       </w:r>
+      <w:r>
+        <w:t xml:space="preserve"> </w:t>
+      </w:r>
+      <w:r>
+        <w:rPr>
+          <w:b/>
+        </w:rPr>
+        <w:t>int</w:t>
+      </w:r>
     </w:p>
     <w:p>
       <w:pPr>
@@ -80,10 +92,22 @@
       <w:r>
         <w:t>sprecher;</w:t>
       </w:r>
-    </w:p>
-    <w:p>
-      <w:pPr>
-        <w:pStyle w:val="Listenabsatz"/>
+      <w:r>
+        <w:t xml:space="preserve"> </w:t>
+      </w:r>
+      <w:r>
+        <w:rPr>
+          <w:b/>
+        </w:rPr>
+        <w:t>Student</w:t>
+      </w:r>
+    </w:p>
+    <w:p>
+      <w:pPr>
+        <w:pStyle w:val="Listenabsatz"/>
+        <w:rPr>
+          <w:b/>
+        </w:rPr>
       </w:pPr>
       <w:r>
         <w:t xml:space="preserve">private Server </w:t>
@@ -93,6 +117,15 @@
       </w:r>
       <w:r>
         <w:t>zentral;</w:t>
+      </w:r>
+      <w:r>
+        <w:t xml:space="preserve"> </w:t>
+      </w:r>
+      <w:r>
+        <w:rPr>
+          <w:b/>
+        </w:rPr>
+        <w:t>Server</w:t>
       </w:r>
     </w:p>
     <w:p>
@@ -120,6 +153,9 @@
     <w:p>
       <w:pPr>
         <w:pStyle w:val="Listenabsatz"/>
+        <w:rPr>
+          <w:b/>
+        </w:rPr>
       </w:pPr>
       <w:r>
         <w:t xml:space="preserve">private boolean </w:t>
@@ -130,10 +166,22 @@
       <w:r>
         <w:t>lebendig;</w:t>
       </w:r>
-    </w:p>
-    <w:p>
-      <w:pPr>
-        <w:pStyle w:val="Listenabsatz"/>
+      <w:r>
+        <w:t xml:space="preserve"> </w:t>
+      </w:r>
+      <w:r>
+        <w:rPr>
+          <w:b/>
+        </w:rPr>
+        <w:t>_lebendig</w:t>
+      </w:r>
+    </w:p>
+    <w:p>
+      <w:pPr>
+        <w:pStyle w:val="Listenabsatz"/>
+        <w:rPr>
+          <w:b/>
+        </w:rPr>
       </w:pPr>
       <w:r>
         <w:t xml:space="preserve">private Person </w:t>
@@ -144,10 +192,22 @@
       <w:r>
         <w:t>tutor;</w:t>
       </w:r>
-    </w:p>
-    <w:p>
-      <w:pPr>
-        <w:pStyle w:val="Listenabsatz"/>
+      <w:r>
+        <w:t xml:space="preserve"> </w:t>
+      </w:r>
+      <w:r>
+        <w:rPr>
+          <w:b/>
+        </w:rPr>
+        <w:t>_tutor</w:t>
+      </w:r>
+    </w:p>
+    <w:p>
+      <w:pPr>
+        <w:pStyle w:val="Listenabsatz"/>
+        <w:rPr>
+          <w:b/>
+        </w:rPr>
       </w:pPr>
       <w:r>
         <w:t xml:space="preserve">private Spiel </w:t>
@@ -157,6 +217,15 @@
       </w:r>
       <w:r>
         <w:t>spiel;</w:t>
+      </w:r>
+      <w:r>
+        <w:t xml:space="preserve"> </w:t>
+      </w:r>
+      <w:r>
+        <w:rPr>
+          <w:b/>
+        </w:rPr>
+        <w:t>_spiel</w:t>
       </w:r>
     </w:p>
     <w:p/>
@@ -174,6 +243,15 @@
       <w:r>
         <w:t>enden Aufgaben sind Klassennamen?</w:t>
       </w:r>
+      <w:r>
+        <w:t xml:space="preserve"> </w:t>
+      </w:r>
+      <w:r>
+        <w:rPr>
+          <w:b/>
+        </w:rPr>
+        <w:t>Student, Server, Person, Spiel</w:t>
+      </w:r>
     </w:p>
     <w:p/>
     <w:p>
@@ -187,6 +265,21 @@
       <w:r>
         <w:t>Schreibt die vollständige Deklaration eines Datenfeldes mit dem Typ int und dem Namen status.</w:t>
       </w:r>
+      <w:r>
+        <w:t xml:space="preserve"> </w:t>
+      </w:r>
+      <w:r>
+        <w:rPr>
+          <w:b/>
+        </w:rPr>
+        <w:t>private int</w:t>
+      </w:r>
+      <w:r>
+        <w:rPr>
+          <w:b/>
+        </w:rPr>
+        <w:t xml:space="preserve"> status</w:t>
+      </w:r>
     </w:p>
     <w:p>
       <w:pPr>
@@ -218,12 +311,24 @@
     <w:p>
       <w:pPr>
         <w:pStyle w:val="Listenabsatz"/>
+        <w:rPr>
+          <w:b/>
+        </w:rPr>
       </w:pPr>
       <w:r>
         <w:t>p</w:t>
       </w:r>
       <w:r>
         <w:t>ublic Student(String name)</w:t>
+      </w:r>
+      <w:r>
+        <w:t xml:space="preserve"> </w:t>
+      </w:r>
+      <w:r>
+        <w:rPr>
+          <w:b/>
+        </w:rPr>
+        <w:t>Student</w:t>
       </w:r>
     </w:p>
     <w:p>
@@ -249,14 +354,37 @@
     <w:p>
       <w:pPr>
         <w:ind w:left="708"/>
-      </w:pPr>
-      <w:r>
+        <w:rPr>
+          <w:b/>
+          <w:lang w:val="en-GB"/>
+        </w:rPr>
+      </w:pPr>
+      <w:r>
+        <w:rPr>
+          <w:lang w:val="en-GB"/>
+        </w:rPr>
         <w:t>public Buch(String titel, double preis)</w:t>
       </w:r>
+      <w:r>
+        <w:rPr>
+          <w:lang w:val="en-GB"/>
+        </w:rPr>
+        <w:t xml:space="preserve"> </w:t>
+      </w:r>
+      <w:r>
+        <w:rPr>
+          <w:b/>
+          <w:lang w:val="en-GB"/>
+        </w:rPr>
+        <w:t>titel(String), preis(double)</w:t>
+      </w:r>
     </w:p>
     <w:p>
       <w:pPr>
         <w:ind w:left="708"/>
+        <w:rPr>
+          <w:lang w:val="en-GB"/>
+        </w:rPr>
       </w:pPr>
     </w:p>
     <w:p>
@@ -343,14 +471,26 @@
     <w:p>
       <w:pPr>
         <w:pStyle w:val="Listenabsatz"/>
-      </w:pPr>
-    </w:p>
-    <w:p>
-      <w:pPr>
-        <w:pStyle w:val="Listenabsatz"/>
+        <w:rPr>
+          <w:b/>
+        </w:rPr>
       </w:pPr>
       <w:r>
         <w:lastRenderedPageBreak/>
+        <w:tab/>
+      </w:r>
+      <w:r>
+        <w:rPr>
+          <w:b/>
+        </w:rPr>
+        <w:t>_name = seinName</w:t>
+      </w:r>
+    </w:p>
+    <w:p>
+      <w:pPr>
+        <w:pStyle w:val="Listenabsatz"/>
+      </w:pPr>
+      <w:r>
         <w:t>}</w:t>
       </w:r>
     </w:p>
@@ -398,7 +538,16 @@
     <w:p>
       <w:pPr>
         <w:pStyle w:val="Listenabsatz"/>
-      </w:pPr>
+        <w:rPr>
+          <w:b/>
+        </w:rPr>
+      </w:pPr>
+      <w:r>
+        <w:rPr>
+          <w:b/>
+        </w:rPr>
+        <w:t>public Datum(String monat, int tag, int jahr)</w:t>
+      </w:r>
     </w:p>
     <w:p>
       <w:pPr>
@@ -430,30 +579,54 @@
     <w:p>
       <w:pPr>
         <w:pStyle w:val="Listenabsatz"/>
-      </w:pPr>
-      <w:r>
+        <w:rPr>
+          <w:lang w:val="en-GB"/>
+        </w:rPr>
+      </w:pPr>
+      <w:r>
+        <w:rPr>
+          <w:lang w:val="en-GB"/>
+        </w:rPr>
         <w:t>public void gibAlter( )</w:t>
       </w:r>
     </w:p>
     <w:p>
       <w:pPr>
         <w:pStyle w:val="Listenabsatz"/>
-      </w:pPr>
-      <w:r>
+        <w:rPr>
+          <w:lang w:val="en-GB"/>
+        </w:rPr>
+      </w:pPr>
+      <w:r>
+        <w:rPr>
+          <w:lang w:val="en-GB"/>
+        </w:rPr>
         <w:t>{</w:t>
       </w:r>
     </w:p>
     <w:p>
       <w:pPr>
         <w:pStyle w:val="Listenabsatz"/>
-      </w:pPr>
-      <w:r>
+        <w:rPr>
+          <w:lang w:val="en-GB"/>
+        </w:rPr>
+      </w:pPr>
+      <w:r>
+        <w:rPr>
+          <w:lang w:val="en-GB"/>
+        </w:rPr>
         <w:t xml:space="preserve">     return </w:t>
       </w:r>
       <w:r>
+        <w:rPr>
+          <w:lang w:val="en-GB"/>
+        </w:rPr>
         <w:t>_</w:t>
       </w:r>
       <w:r>
+        <w:rPr>
+          <w:lang w:val="en-GB"/>
+        </w:rPr>
         <w:t>alter;</w:t>
       </w:r>
     </w:p>
@@ -465,7 +638,77 @@
         <w:t>}</w:t>
       </w:r>
     </w:p>
-    <w:p/>
+    <w:p>
+      <w:pPr>
+        <w:pStyle w:val="Listenabsatz"/>
+        <w:rPr>
+          <w:b/>
+          <w:lang w:val="en-GB"/>
+        </w:rPr>
+      </w:pPr>
+      <w:r>
+        <w:rPr>
+          <w:b/>
+          <w:lang w:val="en-GB"/>
+        </w:rPr>
+        <w:t>public int gibAlter()</w:t>
+      </w:r>
+    </w:p>
+    <w:p>
+      <w:pPr>
+        <w:pStyle w:val="Listenabsatz"/>
+        <w:rPr>
+          <w:b/>
+          <w:lang w:val="en-GB"/>
+        </w:rPr>
+      </w:pPr>
+      <w:r>
+        <w:rPr>
+          <w:b/>
+          <w:lang w:val="en-GB"/>
+        </w:rPr>
+        <w:t>{</w:t>
+      </w:r>
+    </w:p>
+    <w:p>
+      <w:pPr>
+        <w:pStyle w:val="Listenabsatz"/>
+        <w:rPr>
+          <w:b/>
+          <w:lang w:val="en-GB"/>
+        </w:rPr>
+      </w:pPr>
+      <w:r>
+        <w:rPr>
+          <w:b/>
+          <w:lang w:val="en-GB"/>
+        </w:rPr>
+        <w:t xml:space="preserve">   return _alter;</w:t>
+      </w:r>
+    </w:p>
+    <w:p>
+      <w:pPr>
+        <w:pStyle w:val="Listenabsatz"/>
+        <w:rPr>
+          <w:b/>
+          <w:lang w:val="en-GB"/>
+        </w:rPr>
+      </w:pPr>
+      <w:r>
+        <w:rPr>
+          <w:b/>
+          <w:lang w:val="en-GB"/>
+        </w:rPr>
+        <w:t>}</w:t>
+      </w:r>
+    </w:p>
+    <w:p>
+      <w:pPr>
+        <w:rPr>
+          <w:lang w:val="en-GB"/>
+        </w:rPr>
+      </w:pPr>
+    </w:p>
     <w:p>
       <w:pPr>
         <w:pStyle w:val="Listenabsatz"/>
@@ -514,8 +757,39 @@
         <w:t xml:space="preserve"> liefert.</w:t>
       </w:r>
     </w:p>
-    <w:p/>
-    <w:p/>
+    <w:p>
+      <w:pPr>
+        <w:ind w:left="708"/>
+        <w:rPr>
+          <w:b/>
+          <w:vanish/>
+          <w:lang w:val="en-GB"/>
+          <w:specVanish/>
+        </w:rPr>
+      </w:pPr>
+      <w:r>
+        <w:rPr>
+          <w:b/>
+          <w:lang w:val="en-GB"/>
+        </w:rPr>
+        <w:t>public String gibName() {</w:t>
+      </w:r>
+    </w:p>
+    <w:p>
+      <w:pPr>
+        <w:rPr>
+          <w:b/>
+          <w:lang w:val="en-GB"/>
+        </w:rPr>
+      </w:pPr>
+      <w:r>
+        <w:rPr>
+          <w:b/>
+          <w:lang w:val="en-GB"/>
+        </w:rPr>
+        <w:t xml:space="preserve"> return _name; }</w:t>
+      </w:r>
+    </w:p>
     <w:p>
       <w:pPr>
         <w:pStyle w:val="Listenabsatz"/>
@@ -564,9 +838,25 @@
     <w:p>
       <w:pPr>
         <w:pStyle w:val="Listenabsatz"/>
-      </w:pPr>
-    </w:p>
-    <w:p/>
+        <w:rPr>
+          <w:b/>
+        </w:rPr>
+      </w:pPr>
+    </w:p>
+    <w:p>
+      <w:pPr>
+        <w:pStyle w:val="Listenabsatz"/>
+        <w:rPr>
+          <w:b/>
+        </w:rPr>
+      </w:pPr>
+      <w:r>
+        <w:rPr>
+          <w:b/>
+        </w:rPr>
+        <w:t>public void setzeAlter(int alter) { _alter = alter; }</w:t>
+      </w:r>
+    </w:p>
     <w:p/>
     <w:p>
       <w:pPr>
@@ -624,63 +914,110 @@
       <w:r>
         <w:t xml:space="preserve"> </w:t>
       </w:r>
+      <w:r>
+        <w:t xml:space="preserve">“ ausgeben, gefolgt vom Wert des Datenfeldes </w:t>
+      </w:r>
+      <w:r>
+        <w:t>_</w:t>
+      </w:r>
+      <w:r>
+        <w:rPr>
+          <w:b/>
+        </w:rPr>
+        <w:t>name</w:t>
+      </w:r>
+      <w:r>
+        <w:t xml:space="preserve">. Wenn beispielsweise der Wert des Datenfeldes </w:t>
+      </w:r>
+      <w:r>
+        <w:rPr>
+          <w:b/>
+        </w:rPr>
+        <w:t>_</w:t>
+      </w:r>
+      <w:r>
+        <w:rPr>
+          <w:b/>
+        </w:rPr>
+        <w:t>name</w:t>
+      </w:r>
+      <w:r>
+        <w:t xml:space="preserve"> “Steffi“ ist, dann würde </w:t>
+      </w:r>
+      <w:r>
+        <w:rPr>
+          <w:b/>
+        </w:rPr>
+        <w:t>detailsAusgebe</w:t>
+      </w:r>
+      <w:r>
+        <w:t>n ausgeben:</w:t>
+      </w:r>
+    </w:p>
+    <w:p>
+      <w:pPr>
+        <w:pStyle w:val="Listenabsatz"/>
+      </w:pPr>
+    </w:p>
+    <w:p>
+      <w:pPr>
+        <w:pStyle w:val="Listenabsatz"/>
+      </w:pPr>
+      <w:r>
+        <w:t>Der N</w:t>
+      </w:r>
+      <w:r>
+        <w:t>ame dieser Person ist Steffi</w:t>
+      </w:r>
+    </w:p>
+    <w:p>
+      <w:pPr>
+        <w:pStyle w:val="Listenabsatz"/>
+      </w:pPr>
+    </w:p>
+    <w:p>
+      <w:pPr>
+        <w:pStyle w:val="Listenabsatz"/>
+        <w:rPr>
+          <w:b/>
+        </w:rPr>
+      </w:pPr>
+      <w:r>
+        <w:rPr>
+          <w:b/>
+        </w:rPr>
+        <w:t>public void detailsAusgeben() { System.out.println(</w:t>
+      </w:r>
+      <w:r>
+        <w:rPr>
+          <w:b/>
+        </w:rPr>
+        <w:t>“</w:t>
+      </w:r>
+      <w:r>
+        <w:rPr>
+          <w:b/>
+        </w:rPr>
+        <w:t>Der Name dieser Person ist “ + _name); }</w:t>
+      </w:r>
       <w:bookmarkStart w:id="0" w:name="_GoBack"/>
       <w:bookmarkEnd w:id="0"/>
-      <w:r>
-        <w:t xml:space="preserve">“ ausgeben, gefolgt vom Wert des Datenfeldes </w:t>
-      </w:r>
-      <w:r>
-        <w:t>_</w:t>
-      </w:r>
-      <w:r>
-        <w:rPr>
-          <w:b/>
-        </w:rPr>
-        <w:t>name</w:t>
-      </w:r>
-      <w:r>
-        <w:t xml:space="preserve">. Wenn beispielsweise der Wert des Datenfeldes </w:t>
-      </w:r>
-      <w:r>
-        <w:rPr>
-          <w:b/>
-        </w:rPr>
-        <w:t>_</w:t>
-      </w:r>
-      <w:r>
-        <w:rPr>
-          <w:b/>
-        </w:rPr>
-        <w:t>name</w:t>
-      </w:r>
-      <w:r>
-        <w:t xml:space="preserve"> “Steffi“ ist, dann würde </w:t>
-      </w:r>
-      <w:r>
-        <w:rPr>
-          <w:b/>
-        </w:rPr>
-        <w:t>detailsAusgebe</w:t>
-      </w:r>
-      <w:r>
-        <w:t>n ausgeben:</w:t>
-      </w:r>
-    </w:p>
-    <w:p>
-      <w:pPr>
-        <w:pStyle w:val="Listenabsatz"/>
-      </w:pPr>
-    </w:p>
-    <w:p>
-      <w:pPr>
-        <w:pStyle w:val="Listenabsatz"/>
-      </w:pPr>
-      <w:r>
-        <w:t>Der N</w:t>
-      </w:r>
-      <w:r>
-        <w:t>ame dieser Person ist Steffi</w:t>
-      </w:r>
+    </w:p>
+    <w:p>
+      <w:pPr>
+        <w:pStyle w:val="Listenabsatz"/>
+        <w:rPr>
+          <w:b/>
+        </w:rPr>
+      </w:pPr>
+    </w:p>
+    <w:p>
+      <w:pPr>
+        <w:pStyle w:val="Listenabsatz"/>
+        <w:rPr>
+          <w:b/>
+        </w:rPr>
+      </w:pPr>
     </w:p>
     <w:sectPr>
       <w:headerReference w:type="default" r:id="rId7"/>
@@ -695,7 +1032,7 @@
 </file>
 
 <file path=word/endnotes.xml><?xml version="1.0" encoding="utf-8"?>
-<w:endnotes xmlns:wpc="http://schemas.microsoft.com/office/word/2010/wordprocessingCanvas" xmlns:mc="http://schemas.openxmlformats.org/markup-compatibility/2006" xmlns:o="urn:schemas-microsoft-com:office:office" xmlns:r="http://schemas.openxmlformats.org/officeDocument/2006/relationships" xmlns:m="http://schemas.openxmlformats.org/officeDocument/2006/math" xmlns:v="urn:schemas-microsoft-com:vml" xmlns:wp14="http://schemas.microsoft.com/office/word/2010/wordprocessingDrawing" xmlns:wp="http://schemas.openxmlformats.org/drawingml/2006/wordprocessingDrawing" xmlns:w10="urn:schemas-microsoft-com:office:word" xmlns:w="http://schemas.openxmlformats.org/wordprocessingml/2006/main" xmlns:w14="http://schemas.microsoft.com/office/word/2010/wordml" xmlns:w15="http://schemas.microsoft.com/office/word/2012/wordml" xmlns:wpg="http://schemas.microsoft.com/office/word/2010/wordprocessingGroup" xmlns:wpi="http://schemas.microsoft.com/office/word/2010/wordprocessingInk" xmlns:wne="http://schemas.microsoft.com/office/word/2006/wordml" xmlns:wps="http://schemas.microsoft.com/office/word/2010/wordprocessingShape" mc:Ignorable="w14 w15 wp14">
+<w:endnotes xmlns:wpc="http://schemas.microsoft.com/office/word/2010/wordprocessingCanvas" xmlns:cx="http://schemas.microsoft.com/office/drawing/2014/chartex" xmlns:cx1="http://schemas.microsoft.com/office/drawing/2015/9/8/chartex" xmlns:cx2="http://schemas.microsoft.com/office/drawing/2015/10/21/chartex" xmlns:mc="http://schemas.openxmlformats.org/markup-compatibility/2006" xmlns:o="urn:schemas-microsoft-com:office:office" xmlns:r="http://schemas.openxmlformats.org/officeDocument/2006/relationships" xmlns:m="http://schemas.openxmlformats.org/officeDocument/2006/math" xmlns:v="urn:schemas-microsoft-com:vml" xmlns:wp14="http://schemas.microsoft.com/office/word/2010/wordprocessingDrawing" xmlns:wp="http://schemas.openxmlformats.org/drawingml/2006/wordprocessingDrawing" xmlns:w10="urn:schemas-microsoft-com:office:word" xmlns:w="http://schemas.openxmlformats.org/wordprocessingml/2006/main" xmlns:w14="http://schemas.microsoft.com/office/word/2010/wordml" xmlns:w15="http://schemas.microsoft.com/office/word/2012/wordml" xmlns:w16se="http://schemas.microsoft.com/office/word/2015/wordml/symex" xmlns:wpg="http://schemas.microsoft.com/office/word/2010/wordprocessingGroup" xmlns:wpi="http://schemas.microsoft.com/office/word/2010/wordprocessingInk" xmlns:wne="http://schemas.microsoft.com/office/word/2006/wordml" xmlns:wps="http://schemas.microsoft.com/office/word/2010/wordprocessingShape" mc:Ignorable="w14 w15 w16se wp14">
   <w:endnote w:type="separator" w:id="-1">
     <w:p>
       <w:pPr>
@@ -720,7 +1057,7 @@
 </file>
 
 <file path=word/footer1.xml><?xml version="1.0" encoding="utf-8"?>
-<w:ftr xmlns:wpc="http://schemas.microsoft.com/office/word/2010/wordprocessingCanvas" xmlns:mc="http://schemas.openxmlformats.org/markup-compatibility/2006" xmlns:o="urn:schemas-microsoft-com:office:office" xmlns:r="http://schemas.openxmlformats.org/officeDocument/2006/relationships" xmlns:m="http://schemas.openxmlformats.org/officeDocument/2006/math" xmlns:v="urn:schemas-microsoft-com:vml" xmlns:wp14="http://schemas.microsoft.com/office/word/2010/wordprocessingDrawing" xmlns:wp="http://schemas.openxmlformats.org/drawingml/2006/wordprocessingDrawing" xmlns:w10="urn:schemas-microsoft-com:office:word" xmlns:w="http://schemas.openxmlformats.org/wordprocessingml/2006/main" xmlns:w14="http://schemas.microsoft.com/office/word/2010/wordml" xmlns:w15="http://schemas.microsoft.com/office/word/2012/wordml" xmlns:wpg="http://schemas.microsoft.com/office/word/2010/wordprocessingGroup" xmlns:wpi="http://schemas.microsoft.com/office/word/2010/wordprocessingInk" xmlns:wne="http://schemas.microsoft.com/office/word/2006/wordml" xmlns:wps="http://schemas.microsoft.com/office/word/2010/wordprocessingShape" mc:Ignorable="w14 w15 wp14">
+<w:ftr xmlns:wpc="http://schemas.microsoft.com/office/word/2010/wordprocessingCanvas" xmlns:cx="http://schemas.microsoft.com/office/drawing/2014/chartex" xmlns:cx1="http://schemas.microsoft.com/office/drawing/2015/9/8/chartex" xmlns:cx2="http://schemas.microsoft.com/office/drawing/2015/10/21/chartex" xmlns:mc="http://schemas.openxmlformats.org/markup-compatibility/2006" xmlns:o="urn:schemas-microsoft-com:office:office" xmlns:r="http://schemas.openxmlformats.org/officeDocument/2006/relationships" xmlns:m="http://schemas.openxmlformats.org/officeDocument/2006/math" xmlns:v="urn:schemas-microsoft-com:vml" xmlns:wp14="http://schemas.microsoft.com/office/word/2010/wordprocessingDrawing" xmlns:wp="http://schemas.openxmlformats.org/drawingml/2006/wordprocessingDrawing" xmlns:w10="urn:schemas-microsoft-com:office:word" xmlns:w="http://schemas.openxmlformats.org/wordprocessingml/2006/main" xmlns:w14="http://schemas.microsoft.com/office/word/2010/wordml" xmlns:w15="http://schemas.microsoft.com/office/word/2012/wordml" xmlns:w16se="http://schemas.microsoft.com/office/word/2015/wordml/symex" xmlns:wpg="http://schemas.microsoft.com/office/word/2010/wordprocessingGroup" xmlns:wpi="http://schemas.microsoft.com/office/word/2010/wordprocessingInk" xmlns:wne="http://schemas.microsoft.com/office/word/2006/wordml" xmlns:wps="http://schemas.microsoft.com/office/word/2010/wordprocessingShape" mc:Ignorable="w14 w15 w16se wp14">
   <w:p>
     <w:pPr>
       <w:pStyle w:val="Fuzeile"/>
@@ -739,7 +1076,7 @@
       <w:rPr>
         <w:noProof/>
       </w:rPr>
-      <w:t>07.10.2016</w:t>
+      <w:t>09.10.2016</w:t>
     </w:r>
     <w:r>
       <w:fldChar w:fldCharType="end"/>
@@ -805,7 +1142,7 @@
                 <w:bCs/>
                 <w:noProof/>
               </w:rPr>
-              <w:t>1</w:t>
+              <w:t>2</w:t>
             </w:r>
             <w:r>
               <w:rPr>
@@ -870,7 +1207,7 @@
 </file>
 
 <file path=word/footnotes.xml><?xml version="1.0" encoding="utf-8"?>
-<w:footnotes xmlns:wpc="http://schemas.microsoft.com/office/word/2010/wordprocessingCanvas" xmlns:mc="http://schemas.openxmlformats.org/markup-compatibility/2006" xmlns:o="urn:schemas-microsoft-com:office:office" xmlns:r="http://schemas.openxmlformats.org/officeDocument/2006/relationships" xmlns:m="http://schemas.openxmlformats.org/officeDocument/2006/math" xmlns:v="urn:schemas-microsoft-com:vml" xmlns:wp14="http://schemas.microsoft.com/office/word/2010/wordprocessingDrawing" xmlns:wp="http://schemas.openxmlformats.org/drawingml/2006/wordprocessingDrawing" xmlns:w10="urn:schemas-microsoft-com:office:word" xmlns:w="http://schemas.openxmlformats.org/wordprocessingml/2006/main" xmlns:w14="http://schemas.microsoft.com/office/word/2010/wordml" xmlns:w15="http://schemas.microsoft.com/office/word/2012/wordml" xmlns:wpg="http://schemas.microsoft.com/office/word/2010/wordprocessingGroup" xmlns:wpi="http://schemas.microsoft.com/office/word/2010/wordprocessingInk" xmlns:wne="http://schemas.microsoft.com/office/word/2006/wordml" xmlns:wps="http://schemas.microsoft.com/office/word/2010/wordprocessingShape" mc:Ignorable="w14 w15 wp14">
+<w:footnotes xmlns:wpc="http://schemas.microsoft.com/office/word/2010/wordprocessingCanvas" xmlns:cx="http://schemas.microsoft.com/office/drawing/2014/chartex" xmlns:cx1="http://schemas.microsoft.com/office/drawing/2015/9/8/chartex" xmlns:cx2="http://schemas.microsoft.com/office/drawing/2015/10/21/chartex" xmlns:mc="http://schemas.openxmlformats.org/markup-compatibility/2006" xmlns:o="urn:schemas-microsoft-com:office:office" xmlns:r="http://schemas.openxmlformats.org/officeDocument/2006/relationships" xmlns:m="http://schemas.openxmlformats.org/officeDocument/2006/math" xmlns:v="urn:schemas-microsoft-com:vml" xmlns:wp14="http://schemas.microsoft.com/office/word/2010/wordprocessingDrawing" xmlns:wp="http://schemas.openxmlformats.org/drawingml/2006/wordprocessingDrawing" xmlns:w10="urn:schemas-microsoft-com:office:word" xmlns:w="http://schemas.openxmlformats.org/wordprocessingml/2006/main" xmlns:w14="http://schemas.microsoft.com/office/word/2010/wordml" xmlns:w15="http://schemas.microsoft.com/office/word/2012/wordml" xmlns:w16se="http://schemas.microsoft.com/office/word/2015/wordml/symex" xmlns:wpg="http://schemas.microsoft.com/office/word/2010/wordprocessingGroup" xmlns:wpi="http://schemas.microsoft.com/office/word/2010/wordprocessingInk" xmlns:wne="http://schemas.microsoft.com/office/word/2006/wordml" xmlns:wps="http://schemas.microsoft.com/office/word/2010/wordprocessingShape" mc:Ignorable="w14 w15 w16se wp14">
   <w:footnote w:type="separator" w:id="-1">
     <w:p>
       <w:pPr>
@@ -895,7 +1232,7 @@
 </file>
 
 <file path=word/header1.xml><?xml version="1.0" encoding="utf-8"?>
-<w:hdr xmlns:wpc="http://schemas.microsoft.com/office/word/2010/wordprocessingCanvas" xmlns:mc="http://schemas.openxmlformats.org/markup-compatibility/2006" xmlns:o="urn:schemas-microsoft-com:office:office" xmlns:r="http://schemas.openxmlformats.org/officeDocument/2006/relationships" xmlns:m="http://schemas.openxmlformats.org/officeDocument/2006/math" xmlns:v="urn:schemas-microsoft-com:vml" xmlns:wp14="http://schemas.microsoft.com/office/word/2010/wordprocessingDrawing" xmlns:wp="http://schemas.openxmlformats.org/drawingml/2006/wordprocessingDrawing" xmlns:w10="urn:schemas-microsoft-com:office:word" xmlns:w="http://schemas.openxmlformats.org/wordprocessingml/2006/main" xmlns:w14="http://schemas.microsoft.com/office/word/2010/wordml" xmlns:w15="http://schemas.microsoft.com/office/word/2012/wordml" xmlns:wpg="http://schemas.microsoft.com/office/word/2010/wordprocessingGroup" xmlns:wpi="http://schemas.microsoft.com/office/word/2010/wordprocessingInk" xmlns:wne="http://schemas.microsoft.com/office/word/2006/wordml" xmlns:wps="http://schemas.microsoft.com/office/word/2010/wordprocessingShape" mc:Ignorable="w14 w15 wp14">
+<w:hdr xmlns:wpc="http://schemas.microsoft.com/office/word/2010/wordprocessingCanvas" xmlns:cx="http://schemas.microsoft.com/office/drawing/2014/chartex" xmlns:cx1="http://schemas.microsoft.com/office/drawing/2015/9/8/chartex" xmlns:cx2="http://schemas.microsoft.com/office/drawing/2015/10/21/chartex" xmlns:mc="http://schemas.openxmlformats.org/markup-compatibility/2006" xmlns:o="urn:schemas-microsoft-com:office:office" xmlns:r="http://schemas.openxmlformats.org/officeDocument/2006/relationships" xmlns:m="http://schemas.openxmlformats.org/officeDocument/2006/math" xmlns:v="urn:schemas-microsoft-com:vml" xmlns:wp14="http://schemas.microsoft.com/office/word/2010/wordprocessingDrawing" xmlns:wp="http://schemas.openxmlformats.org/drawingml/2006/wordprocessingDrawing" xmlns:w10="urn:schemas-microsoft-com:office:word" xmlns:w="http://schemas.openxmlformats.org/wordprocessingml/2006/main" xmlns:w14="http://schemas.microsoft.com/office/word/2010/wordml" xmlns:w15="http://schemas.microsoft.com/office/word/2012/wordml" xmlns:w16se="http://schemas.microsoft.com/office/word/2015/wordml/symex" xmlns:wpg="http://schemas.microsoft.com/office/word/2010/wordprocessingGroup" xmlns:wpi="http://schemas.microsoft.com/office/word/2010/wordprocessingInk" xmlns:wne="http://schemas.microsoft.com/office/word/2006/wordml" xmlns:wps="http://schemas.microsoft.com/office/word/2010/wordprocessingShape" mc:Ignorable="w14 w15 w16se wp14">
   <w:p>
     <w:pPr>
       <w:pStyle w:val="Kopfzeile"/>
@@ -923,8 +1260,8 @@
 </file>
 
 <file path=word/numbering.xml><?xml version="1.0" encoding="utf-8"?>
-<w:numbering xmlns:wpc="http://schemas.microsoft.com/office/word/2010/wordprocessingCanvas" xmlns:mc="http://schemas.openxmlformats.org/markup-compatibility/2006" xmlns:o="urn:schemas-microsoft-com:office:office" xmlns:r="http://schemas.openxmlformats.org/officeDocument/2006/relationships" xmlns:m="http://schemas.openxmlformats.org/officeDocument/2006/math" xmlns:v="urn:schemas-microsoft-com:vml" xmlns:wp14="http://schemas.microsoft.com/office/word/2010/wordprocessingDrawing" xmlns:wp="http://schemas.openxmlformats.org/drawingml/2006/wordprocessingDrawing" xmlns:w10="urn:schemas-microsoft-com:office:word" xmlns:w="http://schemas.openxmlformats.org/wordprocessingml/2006/main" xmlns:w14="http://schemas.microsoft.com/office/word/2010/wordml" xmlns:w15="http://schemas.microsoft.com/office/word/2012/wordml" xmlns:wpg="http://schemas.microsoft.com/office/word/2010/wordprocessingGroup" xmlns:wpi="http://schemas.microsoft.com/office/word/2010/wordprocessingInk" xmlns:wne="http://schemas.microsoft.com/office/word/2006/wordml" xmlns:wps="http://schemas.microsoft.com/office/word/2010/wordprocessingShape" mc:Ignorable="w14 w15 wp14">
-  <w:abstractNum w:abstractNumId="0">
+<w:numbering xmlns:wpc="http://schemas.microsoft.com/office/word/2010/wordprocessingCanvas" xmlns:cx="http://schemas.microsoft.com/office/drawing/2014/chartex" xmlns:cx1="http://schemas.microsoft.com/office/drawing/2015/9/8/chartex" xmlns:cx2="http://schemas.microsoft.com/office/drawing/2015/10/21/chartex" xmlns:mc="http://schemas.openxmlformats.org/markup-compatibility/2006" xmlns:o="urn:schemas-microsoft-com:office:office" xmlns:r="http://schemas.openxmlformats.org/officeDocument/2006/relationships" xmlns:m="http://schemas.openxmlformats.org/officeDocument/2006/math" xmlns:v="urn:schemas-microsoft-com:vml" xmlns:wp14="http://schemas.microsoft.com/office/word/2010/wordprocessingDrawing" xmlns:wp="http://schemas.openxmlformats.org/drawingml/2006/wordprocessingDrawing" xmlns:w10="urn:schemas-microsoft-com:office:word" xmlns:w="http://schemas.openxmlformats.org/wordprocessingml/2006/main" xmlns:w14="http://schemas.microsoft.com/office/word/2010/wordml" xmlns:w15="http://schemas.microsoft.com/office/word/2012/wordml" xmlns:w16se="http://schemas.microsoft.com/office/word/2015/wordml/symex" xmlns:wpg="http://schemas.microsoft.com/office/word/2010/wordprocessingGroup" xmlns:wpi="http://schemas.microsoft.com/office/word/2010/wordprocessingInk" xmlns:wne="http://schemas.microsoft.com/office/word/2006/wordml" xmlns:wps="http://schemas.microsoft.com/office/word/2010/wordprocessingShape" mc:Ignorable="w14 w15 w16se wp14">
+  <w:abstractNum w:abstractNumId="0" w15:restartNumberingAfterBreak="0">
     <w:nsid w:val="0D5816DE"/>
     <w:multiLevelType w:val="hybridMultilevel"/>
     <w:tmpl w:val="CE46F3D6"/>
@@ -1037,7 +1374,7 @@
       </w:rPr>
     </w:lvl>
   </w:abstractNum>
-  <w:abstractNum w:abstractNumId="1">
+  <w:abstractNum w:abstractNumId="1" w15:restartNumberingAfterBreak="0">
     <w:nsid w:val="233027A6"/>
     <w:multiLevelType w:val="hybridMultilevel"/>
     <w:tmpl w:val="959ACF80"/>
@@ -1123,7 +1460,7 @@
       </w:pPr>
     </w:lvl>
   </w:abstractNum>
-  <w:abstractNum w:abstractNumId="2">
+  <w:abstractNum w:abstractNumId="2" w15:restartNumberingAfterBreak="0">
     <w:nsid w:val="31B65A90"/>
     <w:multiLevelType w:val="hybridMultilevel"/>
     <w:tmpl w:val="31B8D3A2"/>
@@ -1236,7 +1573,7 @@
       </w:rPr>
     </w:lvl>
   </w:abstractNum>
-  <w:abstractNum w:abstractNumId="3">
+  <w:abstractNum w:abstractNumId="3" w15:restartNumberingAfterBreak="0">
     <w:nsid w:val="3B946D8F"/>
     <w:multiLevelType w:val="hybridMultilevel"/>
     <w:tmpl w:val="3094F8F8"/>
@@ -1349,7 +1686,7 @@
       </w:rPr>
     </w:lvl>
   </w:abstractNum>
-  <w:abstractNum w:abstractNumId="4">
+  <w:abstractNum w:abstractNumId="4" w15:restartNumberingAfterBreak="0">
     <w:nsid w:val="3C717B5A"/>
     <w:multiLevelType w:val="multilevel"/>
     <w:tmpl w:val="0362190C"/>
@@ -1498,7 +1835,7 @@
       </w:rPr>
     </w:lvl>
   </w:abstractNum>
-  <w:abstractNum w:abstractNumId="5">
+  <w:abstractNum w:abstractNumId="5" w15:restartNumberingAfterBreak="0">
     <w:nsid w:val="55387AA9"/>
     <w:multiLevelType w:val="hybridMultilevel"/>
     <w:tmpl w:val="3094F8F8"/>
@@ -1633,7 +1970,7 @@
 </file>
 
 <file path=word/styles.xml><?xml version="1.0" encoding="utf-8"?>
-<w:styles xmlns:mc="http://schemas.openxmlformats.org/markup-compatibility/2006" xmlns:r="http://schemas.openxmlformats.org/officeDocument/2006/relationships" xmlns:w="http://schemas.openxmlformats.org/wordprocessingml/2006/main" xmlns:w14="http://schemas.microsoft.com/office/word/2010/wordml" xmlns:w15="http://schemas.microsoft.com/office/word/2012/wordml" mc:Ignorable="w14 w15">
+<w:styles xmlns:mc="http://schemas.openxmlformats.org/markup-compatibility/2006" xmlns:r="http://schemas.openxmlformats.org/officeDocument/2006/relationships" xmlns:w="http://schemas.openxmlformats.org/wordprocessingml/2006/main" xmlns:w14="http://schemas.microsoft.com/office/word/2010/wordml" xmlns:w15="http://schemas.microsoft.com/office/word/2012/wordml" xmlns:w16se="http://schemas.microsoft.com/office/word/2015/wordml/symex" mc:Ignorable="w14 w15 w16se">
   <w:docDefaults>
     <w:rPrDefault>
       <w:rPr>
@@ -1649,7 +1986,7 @@
       </w:pPr>
     </w:pPrDefault>
   </w:docDefaults>
-  <w:latentStyles w:defLockedState="0" w:defUIPriority="99" w:defSemiHidden="0" w:defUnhideWhenUsed="0" w:defQFormat="0" w:count="371">
+  <w:latentStyles w:defLockedState="0" w:defUIPriority="99" w:defSemiHidden="0" w:defUnhideWhenUsed="0" w:defQFormat="0" w:count="373">
     <w:lsdException w:name="Normal" w:uiPriority="0" w:qFormat="1"/>
     <w:lsdException w:name="heading 1" w:uiPriority="9" w:qFormat="1"/>
     <w:lsdException w:name="heading 2" w:semiHidden="1" w:uiPriority="9" w:unhideWhenUsed="1" w:qFormat="1"/>
@@ -1755,7 +2092,6 @@
     <w:lsdException w:name="HTML Sample" w:semiHidden="1" w:unhideWhenUsed="1"/>
     <w:lsdException w:name="HTML Typewriter" w:semiHidden="1" w:unhideWhenUsed="1"/>
     <w:lsdException w:name="HTML Variable" w:semiHidden="1" w:unhideWhenUsed="1"/>
-    <w:lsdException w:name="Normal Table" w:semiHidden="1" w:unhideWhenUsed="1"/>
     <w:lsdException w:name="annotation subject" w:semiHidden="1" w:unhideWhenUsed="1"/>
     <w:lsdException w:name="No List" w:semiHidden="1" w:unhideWhenUsed="1"/>
     <w:lsdException w:name="Outline List 1" w:semiHidden="1" w:unhideWhenUsed="1"/>
@@ -1801,11 +2137,9 @@
     <w:lsdException w:name="Table Subtle 1" w:semiHidden="1" w:unhideWhenUsed="1"/>
     <w:lsdException w:name="Table Subtle 2" w:semiHidden="1" w:unhideWhenUsed="1"/>
     <w:lsdException w:name="Table Web 1" w:semiHidden="1" w:unhideWhenUsed="1"/>
-    <w:lsdException w:name="Table Web 2" w:semiHidden="1" w:unhideWhenUsed="1"/>
     <w:lsdException w:name="Table Web 3" w:semiHidden="1" w:unhideWhenUsed="1"/>
     <w:lsdException w:name="Balloon Text" w:semiHidden="1" w:unhideWhenUsed="1"/>
     <w:lsdException w:name="Table Grid" w:uiPriority="59"/>
-    <w:lsdException w:name="Table Theme" w:semiHidden="1" w:unhideWhenUsed="1"/>
     <w:lsdException w:name="Placeholder Text" w:semiHidden="1"/>
     <w:lsdException w:name="No Spacing" w:uiPriority="1" w:qFormat="1"/>
     <w:lsdException w:name="Light Shading" w:uiPriority="60"/>
@@ -2021,6 +2355,8 @@
     <w:lsdException w:name="List Table 5 Dark Accent 6" w:uiPriority="50"/>
     <w:lsdException w:name="List Table 6 Colorful Accent 6" w:uiPriority="51"/>
     <w:lsdException w:name="List Table 7 Colorful Accent 6" w:uiPriority="52"/>
+    <w:lsdException w:name="Mention" w:semiHidden="1" w:unhideWhenUsed="1"/>
+    <w:lsdException w:name="Smart Hyperlink" w:semiHidden="1" w:unhideWhenUsed="1"/>
   </w:latentStyles>
   <w:style w:type="paragraph" w:default="1" w:styleId="Standard">
     <w:name w:val="Normal"/>
@@ -2052,7 +2388,6 @@
   <w:style w:type="character" w:default="1" w:styleId="Absatz-Standardschriftart">
     <w:name w:val="Default Paragraph Font"/>
     <w:uiPriority w:val="1"/>
-    <w:semiHidden/>
     <w:unhideWhenUsed/>
   </w:style>
   <w:style w:type="table" w:default="1" w:styleId="NormaleTabelle">

</xml_diff>